<commit_message>
vault backup: 2025-12-24 20:13:56
</commit_message>
<xml_diff>
--- a/10-areas/Relationships/Divorce/Respondent (Mark)/Court Documents/Statement of Issues - Final.docx
+++ b/10-areas/Relationships/Divorce/Respondent (Mark)/Court Documents/Statement of Issues - Final.docx
@@ -1184,7 +1184,13 @@
         <w:rPr>
           <w:rFonts w:ascii="Arial" w:hAnsi="Arial" w:cs="Arial"/>
         </w:rPr>
-        <w:t xml:space="preserve"> __________________________</w:t>
+        <w:t xml:space="preserve"> </w:t>
+      </w:r>
+      <w:r>
+        <w:rPr>
+          <w:rFonts w:ascii="Arial" w:hAnsi="Arial" w:cs="Arial"/>
+        </w:rPr>
+        <w:t>24 December 2025</w:t>
       </w:r>
     </w:p>
     <w:sectPr>

</xml_diff>

<commit_message>
vault backup: 2025-12-30 19:50:07
</commit_message>
<xml_diff>
--- a/10-areas/Relationships/Divorce/Respondent (Mark)/Court Documents/Statement of Issues - Final.docx
+++ b/10-areas/Relationships/Divorce/Respondent (Mark)/Court Documents/Statement of Issues - Final.docx
@@ -101,1023 +101,343 @@
           <w:b/>
           <w:u w:val="single"/>
         </w:rPr>
-        <w:t xml:space="preserve">RESPONDENT’S </w:t>
-      </w:r>
-      <w:r>
-        <w:rPr>
-          <w:rFonts w:ascii="Arial" w:hAnsi="Arial" w:cs="Arial"/>
-          <w:b/>
-          <w:u w:val="single"/>
-        </w:rPr>
-        <w:t xml:space="preserve">CHRONOLOGY AND </w:t>
-      </w:r>
-      <w:r>
-        <w:rPr>
-          <w:rFonts w:ascii="Arial" w:hAnsi="Arial" w:cs="Arial"/>
-          <w:b/>
-          <w:u w:val="single"/>
-        </w:rPr>
-        <w:t>STATEMENT OF ISSUES</w:t>
+        <w:t>RESPONDENT’S STATEMENT OF ISSUES</w:t>
       </w:r>
     </w:p>
     <w:p>
       <w:pPr>
         <w:spacing w:after="400" w:line="360" w:lineRule="auto"/>
+      </w:pPr>
+      <w:r>
         <w:rPr>
           <w:rFonts w:ascii="Arial" w:hAnsi="Arial" w:cs="Arial"/>
           <w:b/>
           <w:u w:val="single"/>
         </w:rPr>
-      </w:pPr>
-      <w:r>
-        <w:rPr>
-          <w:rFonts w:ascii="Arial" w:hAnsi="Arial" w:cs="Arial"/>
-          <w:b/>
-          <w:u w:val="single"/>
-        </w:rPr>
-        <w:t>CHRONOLOGY</w:t>
-      </w:r>
-    </w:p>
-    <w:tbl>
-      <w:tblPr>
-        <w:tblStyle w:val="TableGrid"/>
-        <w:tblW w:w="0" w:type="auto"/>
-        <w:tblLook w:val="04A0" w:firstRow="1" w:lastRow="0" w:firstColumn="1" w:lastColumn="0" w:noHBand="0" w:noVBand="1"/>
-      </w:tblPr>
-      <w:tblGrid>
-        <w:gridCol w:w="2263"/>
-        <w:gridCol w:w="7087"/>
-      </w:tblGrid>
-      <w:tr>
-        <w:trPr>
-          <w:trHeight w:val="109"/>
-        </w:trPr>
-        <w:tc>
-          <w:tcPr>
-            <w:tcW w:w="2263" w:type="dxa"/>
-          </w:tcPr>
-          <w:p>
-            <w:pPr>
-              <w:spacing w:after="100" w:afterAutospacing="1" w:line="276" w:lineRule="auto"/>
-              <w:rPr>
-                <w:rFonts w:ascii="Arial" w:hAnsi="Arial" w:cs="Arial"/>
-                <w:bCs/>
-              </w:rPr>
-            </w:pPr>
-            <w:r>
-              <w:rPr>
-                <w:rFonts w:ascii="Arial" w:hAnsi="Arial" w:cs="Arial"/>
-                <w:bCs/>
-              </w:rPr>
-              <w:t>22 August 1974</w:t>
-            </w:r>
-          </w:p>
-        </w:tc>
-        <w:tc>
-          <w:tcPr>
-            <w:tcW w:w="7087" w:type="dxa"/>
-          </w:tcPr>
-          <w:p>
-            <w:pPr>
-              <w:spacing w:after="100" w:afterAutospacing="1" w:line="276" w:lineRule="auto"/>
-              <w:rPr>
-                <w:rFonts w:ascii="Arial" w:hAnsi="Arial" w:cs="Arial"/>
-                <w:bCs/>
-              </w:rPr>
-            </w:pPr>
-            <w:r>
-              <w:rPr>
-                <w:rFonts w:ascii="Arial" w:hAnsi="Arial" w:cs="Arial"/>
-                <w:bCs/>
-              </w:rPr>
-              <w:t>Respondent is born</w:t>
-            </w:r>
-          </w:p>
-        </w:tc>
-      </w:tr>
-      <w:tr>
-        <w:trPr>
-          <w:trHeight w:val="57"/>
-        </w:trPr>
-        <w:tc>
-          <w:tcPr>
-            <w:tcW w:w="2263" w:type="dxa"/>
-          </w:tcPr>
-          <w:p>
-            <w:pPr>
-              <w:spacing w:after="100" w:afterAutospacing="1" w:line="276" w:lineRule="auto"/>
-              <w:rPr>
-                <w:rFonts w:ascii="Arial" w:hAnsi="Arial" w:cs="Arial"/>
-                <w:bCs/>
-              </w:rPr>
-            </w:pPr>
-            <w:r>
-              <w:rPr>
-                <w:rFonts w:ascii="Arial" w:hAnsi="Arial" w:cs="Arial"/>
-                <w:bCs/>
-              </w:rPr>
-              <w:t>18 May 1990</w:t>
-            </w:r>
-          </w:p>
-        </w:tc>
-        <w:tc>
-          <w:tcPr>
-            <w:tcW w:w="7087" w:type="dxa"/>
-          </w:tcPr>
-          <w:p>
-            <w:pPr>
-              <w:spacing w:after="100" w:afterAutospacing="1" w:line="276" w:lineRule="auto"/>
-              <w:rPr>
-                <w:rFonts w:ascii="Arial" w:hAnsi="Arial" w:cs="Arial"/>
-                <w:bCs/>
-              </w:rPr>
-            </w:pPr>
-            <w:r>
-              <w:rPr>
-                <w:rFonts w:ascii="Arial" w:hAnsi="Arial" w:cs="Arial"/>
-                <w:bCs/>
-              </w:rPr>
-              <w:t>Applicant is born</w:t>
-            </w:r>
-          </w:p>
-        </w:tc>
-      </w:tr>
-      <w:tr>
-        <w:trPr>
-          <w:trHeight w:val="57"/>
-        </w:trPr>
-        <w:tc>
-          <w:tcPr>
-            <w:tcW w:w="2263" w:type="dxa"/>
-          </w:tcPr>
-          <w:p>
-            <w:pPr>
-              <w:spacing w:after="100" w:afterAutospacing="1" w:line="276" w:lineRule="auto"/>
-              <w:rPr>
-                <w:rFonts w:ascii="Arial" w:hAnsi="Arial" w:cs="Arial"/>
-                <w:bCs/>
-              </w:rPr>
-            </w:pPr>
-            <w:r>
-              <w:rPr>
-                <w:rFonts w:ascii="Arial" w:hAnsi="Arial" w:cs="Arial"/>
-                <w:bCs/>
-              </w:rPr>
-              <w:t>23 October 2013</w:t>
-            </w:r>
-          </w:p>
-        </w:tc>
-        <w:tc>
-          <w:tcPr>
-            <w:tcW w:w="7087" w:type="dxa"/>
-          </w:tcPr>
-          <w:p>
-            <w:pPr>
-              <w:spacing w:after="100" w:afterAutospacing="1" w:line="276" w:lineRule="auto"/>
-              <w:rPr>
-                <w:rFonts w:ascii="Arial" w:hAnsi="Arial" w:cs="Arial"/>
-                <w:bCs/>
-              </w:rPr>
-            </w:pPr>
-            <w:r>
-              <w:rPr>
-                <w:rFonts w:ascii="Arial" w:hAnsi="Arial" w:cs="Arial"/>
-                <w:bCs/>
-              </w:rPr>
-              <w:t xml:space="preserve">Parties </w:t>
-            </w:r>
-            <w:r>
-              <w:rPr>
-                <w:rFonts w:ascii="Arial" w:hAnsi="Arial" w:cs="Arial"/>
-                <w:bCs/>
-              </w:rPr>
-              <w:t>m</w:t>
-            </w:r>
-            <w:r>
-              <w:rPr>
-                <w:rFonts w:ascii="Arial" w:hAnsi="Arial" w:cs="Arial"/>
-                <w:bCs/>
-              </w:rPr>
-              <w:t>arry</w:t>
-            </w:r>
-            <w:r>
-              <w:rPr>
-                <w:rFonts w:ascii="Arial" w:hAnsi="Arial" w:cs="Arial"/>
-                <w:bCs/>
-              </w:rPr>
-              <w:t xml:space="preserve"> in the Philippines</w:t>
-            </w:r>
-          </w:p>
-        </w:tc>
-      </w:tr>
-      <w:tr>
-        <w:trPr>
-          <w:trHeight w:val="57"/>
-        </w:trPr>
-        <w:tc>
-          <w:tcPr>
-            <w:tcW w:w="2263" w:type="dxa"/>
-          </w:tcPr>
-          <w:p>
-            <w:pPr>
-              <w:spacing w:after="100" w:afterAutospacing="1" w:line="276" w:lineRule="auto"/>
-              <w:rPr>
-                <w:rFonts w:ascii="Arial" w:hAnsi="Arial" w:cs="Arial"/>
-                <w:bCs/>
-              </w:rPr>
-            </w:pPr>
-            <w:r>
-              <w:rPr>
-                <w:rFonts w:ascii="Arial" w:hAnsi="Arial" w:cs="Arial"/>
-                <w:bCs/>
-              </w:rPr>
-              <w:t>April 2014</w:t>
-            </w:r>
-          </w:p>
-        </w:tc>
-        <w:tc>
-          <w:tcPr>
-            <w:tcW w:w="7087" w:type="dxa"/>
-          </w:tcPr>
-          <w:p>
-            <w:pPr>
-              <w:spacing w:after="100" w:afterAutospacing="1" w:line="276" w:lineRule="auto"/>
-              <w:rPr>
-                <w:rFonts w:ascii="Arial" w:hAnsi="Arial" w:cs="Arial"/>
-                <w:bCs/>
-              </w:rPr>
-            </w:pPr>
-            <w:r>
-              <w:rPr>
-                <w:rFonts w:ascii="Arial" w:hAnsi="Arial" w:cs="Arial"/>
-                <w:bCs/>
-              </w:rPr>
-              <w:t>Parties begin cohabitation in the UK</w:t>
-            </w:r>
-          </w:p>
-        </w:tc>
-      </w:tr>
-      <w:tr>
-        <w:trPr>
-          <w:trHeight w:val="57"/>
-        </w:trPr>
-        <w:tc>
-          <w:tcPr>
-            <w:tcW w:w="2263" w:type="dxa"/>
-          </w:tcPr>
-          <w:p>
-            <w:pPr>
-              <w:spacing w:after="100" w:afterAutospacing="1" w:line="276" w:lineRule="auto"/>
-              <w:rPr>
-                <w:rFonts w:ascii="Arial" w:hAnsi="Arial" w:cs="Arial"/>
-                <w:bCs/>
-              </w:rPr>
-            </w:pPr>
-            <w:r>
-              <w:rPr>
-                <w:rFonts w:ascii="Arial" w:hAnsi="Arial" w:cs="Arial"/>
-                <w:bCs/>
-              </w:rPr>
-              <w:t>5 December 2016</w:t>
-            </w:r>
-          </w:p>
-        </w:tc>
-        <w:tc>
-          <w:tcPr>
-            <w:tcW w:w="7087" w:type="dxa"/>
-          </w:tcPr>
-          <w:p>
-            <w:pPr>
-              <w:spacing w:after="100" w:afterAutospacing="1" w:line="276" w:lineRule="auto"/>
-              <w:rPr>
-                <w:rFonts w:ascii="Arial" w:hAnsi="Arial" w:cs="Arial"/>
-                <w:bCs/>
-              </w:rPr>
-            </w:pPr>
-            <w:r>
-              <w:rPr>
-                <w:rFonts w:ascii="Arial" w:hAnsi="Arial" w:cs="Arial"/>
-                <w:bCs/>
-              </w:rPr>
-              <w:t>Child (Charlotte) is born</w:t>
-            </w:r>
-          </w:p>
-        </w:tc>
-      </w:tr>
-      <w:tr>
-        <w:trPr>
-          <w:trHeight w:val="57"/>
-        </w:trPr>
-        <w:tc>
-          <w:tcPr>
-            <w:tcW w:w="2263" w:type="dxa"/>
-          </w:tcPr>
-          <w:p>
-            <w:pPr>
-              <w:spacing w:after="100" w:afterAutospacing="1" w:line="276" w:lineRule="auto"/>
-              <w:rPr>
-                <w:rFonts w:ascii="Arial" w:hAnsi="Arial" w:cs="Arial"/>
-                <w:bCs/>
-              </w:rPr>
-            </w:pPr>
-            <w:r>
-              <w:rPr>
-                <w:rFonts w:ascii="Arial" w:hAnsi="Arial" w:cs="Arial"/>
-                <w:bCs/>
-              </w:rPr>
-              <w:t>January 2017</w:t>
-            </w:r>
-          </w:p>
-        </w:tc>
-        <w:tc>
-          <w:tcPr>
-            <w:tcW w:w="7087" w:type="dxa"/>
-          </w:tcPr>
-          <w:p>
-            <w:pPr>
-              <w:spacing w:after="100" w:afterAutospacing="1" w:line="276" w:lineRule="auto"/>
-              <w:rPr>
-                <w:rFonts w:ascii="Arial" w:hAnsi="Arial" w:cs="Arial"/>
-                <w:bCs/>
-              </w:rPr>
-            </w:pPr>
-            <w:r>
-              <w:rPr>
-                <w:rFonts w:ascii="Arial" w:hAnsi="Arial" w:cs="Arial"/>
-                <w:bCs/>
-              </w:rPr>
-              <w:t>Parties relocate to Philippines for work secondment</w:t>
-            </w:r>
-          </w:p>
-        </w:tc>
-      </w:tr>
-      <w:tr>
-        <w:trPr>
-          <w:trHeight w:val="57"/>
-        </w:trPr>
-        <w:tc>
-          <w:tcPr>
-            <w:tcW w:w="2263" w:type="dxa"/>
-          </w:tcPr>
-          <w:p>
-            <w:pPr>
-              <w:spacing w:after="100" w:afterAutospacing="1" w:line="276" w:lineRule="auto"/>
-              <w:rPr>
-                <w:rFonts w:ascii="Arial" w:hAnsi="Arial" w:cs="Arial"/>
-                <w:bCs/>
-              </w:rPr>
-            </w:pPr>
-            <w:r>
-              <w:rPr>
-                <w:rFonts w:ascii="Arial" w:hAnsi="Arial" w:cs="Arial"/>
-                <w:bCs/>
-              </w:rPr>
-              <w:t>February 2019</w:t>
-            </w:r>
-          </w:p>
-        </w:tc>
-        <w:tc>
-          <w:tcPr>
-            <w:tcW w:w="7087" w:type="dxa"/>
-          </w:tcPr>
-          <w:p>
-            <w:pPr>
-              <w:spacing w:after="100" w:afterAutospacing="1" w:line="276" w:lineRule="auto"/>
-              <w:rPr>
-                <w:rFonts w:ascii="Arial" w:hAnsi="Arial" w:cs="Arial"/>
-                <w:bCs/>
-              </w:rPr>
-            </w:pPr>
-            <w:r>
-              <w:rPr>
-                <w:rFonts w:ascii="Arial" w:hAnsi="Arial" w:cs="Arial"/>
-                <w:bCs/>
-              </w:rPr>
-              <w:t>Parties return to the UK</w:t>
-            </w:r>
-          </w:p>
-        </w:tc>
-      </w:tr>
-      <w:tr>
-        <w:trPr>
-          <w:trHeight w:val="57"/>
-        </w:trPr>
-        <w:tc>
-          <w:tcPr>
-            <w:tcW w:w="2263" w:type="dxa"/>
-          </w:tcPr>
-          <w:p>
-            <w:pPr>
-              <w:spacing w:after="100" w:afterAutospacing="1" w:line="276" w:lineRule="auto"/>
-              <w:rPr>
-                <w:rFonts w:ascii="Arial" w:hAnsi="Arial" w:cs="Arial"/>
-                <w:bCs/>
-              </w:rPr>
-            </w:pPr>
-            <w:r>
-              <w:rPr>
-                <w:rFonts w:ascii="Arial" w:hAnsi="Arial" w:cs="Arial"/>
-                <w:bCs/>
-              </w:rPr>
-              <w:t>26 October 2023</w:t>
-            </w:r>
-          </w:p>
-        </w:tc>
-        <w:tc>
-          <w:tcPr>
-            <w:tcW w:w="7087" w:type="dxa"/>
-          </w:tcPr>
-          <w:p>
-            <w:pPr>
-              <w:spacing w:after="100" w:afterAutospacing="1" w:line="276" w:lineRule="auto"/>
-              <w:rPr>
-                <w:rFonts w:ascii="Arial" w:hAnsi="Arial" w:cs="Arial"/>
-                <w:bCs/>
-              </w:rPr>
-            </w:pPr>
-            <w:r>
-              <w:rPr>
-                <w:rFonts w:ascii="Arial" w:hAnsi="Arial" w:cs="Arial"/>
-                <w:bCs/>
-              </w:rPr>
-              <w:t xml:space="preserve">Respondent receives </w:t>
-            </w:r>
-            <w:proofErr w:type="gramStart"/>
-            <w:r>
-              <w:rPr>
-                <w:rFonts w:ascii="Arial" w:hAnsi="Arial" w:cs="Arial"/>
-                <w:bCs/>
-              </w:rPr>
-              <w:t>10 year</w:t>
-            </w:r>
-            <w:proofErr w:type="gramEnd"/>
-            <w:r>
-              <w:rPr>
-                <w:rFonts w:ascii="Arial" w:hAnsi="Arial" w:cs="Arial"/>
-                <w:bCs/>
-              </w:rPr>
-              <w:t xml:space="preserve"> SHPO, destroying IT career and earning capacity</w:t>
-            </w:r>
-          </w:p>
-        </w:tc>
-      </w:tr>
-      <w:tr>
-        <w:trPr>
-          <w:trHeight w:val="57"/>
-        </w:trPr>
-        <w:tc>
-          <w:tcPr>
-            <w:tcW w:w="2263" w:type="dxa"/>
-          </w:tcPr>
-          <w:p>
-            <w:pPr>
-              <w:spacing w:after="100" w:afterAutospacing="1" w:line="276" w:lineRule="auto"/>
-              <w:rPr>
-                <w:rFonts w:ascii="Arial" w:hAnsi="Arial" w:cs="Arial"/>
-                <w:bCs/>
-              </w:rPr>
-            </w:pPr>
-            <w:r>
-              <w:rPr>
-                <w:rFonts w:ascii="Arial" w:hAnsi="Arial" w:cs="Arial"/>
-                <w:bCs/>
-              </w:rPr>
-              <w:t>February 2024</w:t>
-            </w:r>
-          </w:p>
-        </w:tc>
-        <w:tc>
-          <w:tcPr>
-            <w:tcW w:w="7087" w:type="dxa"/>
-          </w:tcPr>
-          <w:p>
-            <w:pPr>
-              <w:spacing w:after="100" w:afterAutospacing="1" w:line="276" w:lineRule="auto"/>
-              <w:rPr>
-                <w:rFonts w:ascii="Arial" w:hAnsi="Arial" w:cs="Arial"/>
-                <w:bCs/>
-              </w:rPr>
-            </w:pPr>
-            <w:r>
-              <w:rPr>
-                <w:rFonts w:ascii="Arial" w:hAnsi="Arial" w:cs="Arial"/>
-                <w:bCs/>
-              </w:rPr>
-              <w:t>Applicant informs Respondent she has purchased land in the Philippines</w:t>
-            </w:r>
-            <w:r>
-              <w:rPr>
-                <w:rFonts w:ascii="Arial" w:hAnsi="Arial" w:cs="Arial"/>
-                <w:bCs/>
-              </w:rPr>
-              <w:t>.  Payments visible in statements from August 2024.</w:t>
-            </w:r>
-          </w:p>
-        </w:tc>
-      </w:tr>
-      <w:tr>
-        <w:trPr>
-          <w:trHeight w:val="57"/>
-        </w:trPr>
-        <w:tc>
-          <w:tcPr>
-            <w:tcW w:w="2263" w:type="dxa"/>
-          </w:tcPr>
-          <w:p>
-            <w:pPr>
-              <w:spacing w:after="100" w:afterAutospacing="1" w:line="276" w:lineRule="auto"/>
-              <w:rPr>
-                <w:rFonts w:ascii="Arial" w:hAnsi="Arial" w:cs="Arial"/>
-                <w:bCs/>
-              </w:rPr>
-            </w:pPr>
-            <w:r>
-              <w:rPr>
-                <w:rFonts w:ascii="Arial" w:hAnsi="Arial" w:cs="Arial"/>
-                <w:bCs/>
-              </w:rPr>
-              <w:t>25 April 2024</w:t>
-            </w:r>
-          </w:p>
-        </w:tc>
-        <w:tc>
-          <w:tcPr>
-            <w:tcW w:w="7087" w:type="dxa"/>
-          </w:tcPr>
-          <w:p>
-            <w:pPr>
-              <w:spacing w:after="100" w:afterAutospacing="1" w:line="276" w:lineRule="auto"/>
-              <w:rPr>
-                <w:rFonts w:ascii="Arial" w:hAnsi="Arial" w:cs="Arial"/>
-                <w:bCs/>
-              </w:rPr>
-            </w:pPr>
-            <w:r>
-              <w:rPr>
-                <w:rFonts w:ascii="Arial" w:hAnsi="Arial" w:cs="Arial"/>
-                <w:bCs/>
-              </w:rPr>
-              <w:t>Parties separate.  Marriage duration: 10.5 years</w:t>
-            </w:r>
-          </w:p>
-        </w:tc>
-      </w:tr>
-      <w:tr>
-        <w:trPr>
-          <w:trHeight w:val="57"/>
-        </w:trPr>
-        <w:tc>
-          <w:tcPr>
-            <w:tcW w:w="2263" w:type="dxa"/>
-          </w:tcPr>
-          <w:p>
-            <w:pPr>
-              <w:spacing w:after="100" w:afterAutospacing="1" w:line="276" w:lineRule="auto"/>
-              <w:rPr>
-                <w:rFonts w:ascii="Arial" w:hAnsi="Arial" w:cs="Arial"/>
-                <w:bCs/>
-              </w:rPr>
-            </w:pPr>
-            <w:r>
-              <w:rPr>
-                <w:rFonts w:ascii="Arial" w:hAnsi="Arial" w:cs="Arial"/>
-                <w:bCs/>
-              </w:rPr>
-              <w:t>29 August 2024</w:t>
-            </w:r>
-          </w:p>
-        </w:tc>
-        <w:tc>
-          <w:tcPr>
-            <w:tcW w:w="7087" w:type="dxa"/>
-          </w:tcPr>
-          <w:p>
-            <w:pPr>
-              <w:spacing w:after="100" w:afterAutospacing="1" w:line="276" w:lineRule="auto"/>
-              <w:rPr>
-                <w:rFonts w:ascii="Arial" w:hAnsi="Arial" w:cs="Arial"/>
-                <w:bCs/>
-              </w:rPr>
-            </w:pPr>
-            <w:r>
-              <w:rPr>
-                <w:rFonts w:ascii="Arial" w:hAnsi="Arial" w:cs="Arial"/>
-                <w:bCs/>
-              </w:rPr>
-              <w:t>Divorce Petition filed</w:t>
-            </w:r>
-          </w:p>
-        </w:tc>
-      </w:tr>
-      <w:tr>
-        <w:trPr>
-          <w:trHeight w:val="57"/>
-        </w:trPr>
-        <w:tc>
-          <w:tcPr>
-            <w:tcW w:w="2263" w:type="dxa"/>
-          </w:tcPr>
-          <w:p>
-            <w:pPr>
-              <w:spacing w:after="100" w:afterAutospacing="1" w:line="276" w:lineRule="auto"/>
-              <w:rPr>
-                <w:rFonts w:ascii="Arial" w:hAnsi="Arial" w:cs="Arial"/>
-                <w:bCs/>
-              </w:rPr>
-            </w:pPr>
-            <w:r>
-              <w:rPr>
-                <w:rFonts w:ascii="Arial" w:hAnsi="Arial" w:cs="Arial"/>
-                <w:bCs/>
-              </w:rPr>
-              <w:t>13 November 2025</w:t>
-            </w:r>
-          </w:p>
-        </w:tc>
-        <w:tc>
-          <w:tcPr>
-            <w:tcW w:w="7087" w:type="dxa"/>
-          </w:tcPr>
-          <w:p>
-            <w:pPr>
-              <w:spacing w:after="100" w:afterAutospacing="1" w:line="276" w:lineRule="auto"/>
-              <w:rPr>
-                <w:rFonts w:ascii="Arial" w:hAnsi="Arial" w:cs="Arial"/>
-                <w:bCs/>
-              </w:rPr>
-            </w:pPr>
-            <w:r>
-              <w:rPr>
-                <w:rFonts w:ascii="Arial" w:hAnsi="Arial" w:cs="Arial"/>
-                <w:bCs/>
-              </w:rPr>
-              <w:t>Applicant moves to new property with Mr Terry Thorne</w:t>
-            </w:r>
-          </w:p>
-        </w:tc>
-      </w:tr>
-      <w:tr>
-        <w:trPr>
-          <w:trHeight w:val="57"/>
-        </w:trPr>
-        <w:tc>
-          <w:tcPr>
-            <w:tcW w:w="2263" w:type="dxa"/>
-          </w:tcPr>
-          <w:p>
-            <w:pPr>
-              <w:spacing w:after="100" w:afterAutospacing="1" w:line="276" w:lineRule="auto"/>
-              <w:rPr>
-                <w:rFonts w:ascii="Arial" w:hAnsi="Arial" w:cs="Arial"/>
-                <w:bCs/>
-              </w:rPr>
-            </w:pPr>
-            <w:r>
-              <w:rPr>
-                <w:rFonts w:ascii="Arial" w:hAnsi="Arial" w:cs="Arial"/>
-                <w:bCs/>
-              </w:rPr>
-              <w:t>1 December 2025</w:t>
-            </w:r>
-          </w:p>
-        </w:tc>
-        <w:tc>
-          <w:tcPr>
-            <w:tcW w:w="7087" w:type="dxa"/>
-          </w:tcPr>
-          <w:p>
-            <w:pPr>
-              <w:spacing w:after="100" w:afterAutospacing="1" w:line="276" w:lineRule="auto"/>
-              <w:rPr>
-                <w:rFonts w:ascii="Arial" w:hAnsi="Arial" w:cs="Arial"/>
-                <w:bCs/>
-              </w:rPr>
-            </w:pPr>
-            <w:r>
-              <w:rPr>
-                <w:rFonts w:ascii="Arial" w:hAnsi="Arial" w:cs="Arial"/>
-                <w:bCs/>
-              </w:rPr>
-              <w:t>Applicant exchanges Form E</w:t>
-            </w:r>
-          </w:p>
-        </w:tc>
-      </w:tr>
-      <w:tr>
-        <w:trPr>
-          <w:trHeight w:val="57"/>
-        </w:trPr>
-        <w:tc>
-          <w:tcPr>
-            <w:tcW w:w="2263" w:type="dxa"/>
-          </w:tcPr>
-          <w:p>
-            <w:pPr>
-              <w:spacing w:after="100" w:afterAutospacing="1" w:line="276" w:lineRule="auto"/>
-              <w:rPr>
-                <w:rFonts w:ascii="Arial" w:hAnsi="Arial" w:cs="Arial"/>
-                <w:bCs/>
-              </w:rPr>
-            </w:pPr>
-            <w:r>
-              <w:rPr>
-                <w:rFonts w:ascii="Arial" w:hAnsi="Arial" w:cs="Arial"/>
-                <w:bCs/>
-              </w:rPr>
-              <w:t>3 December 2025</w:t>
-            </w:r>
-          </w:p>
-        </w:tc>
-        <w:tc>
-          <w:tcPr>
-            <w:tcW w:w="7087" w:type="dxa"/>
-          </w:tcPr>
-          <w:p>
-            <w:pPr>
-              <w:spacing w:after="100" w:afterAutospacing="1" w:line="276" w:lineRule="auto"/>
-              <w:rPr>
-                <w:rFonts w:ascii="Arial" w:hAnsi="Arial" w:cs="Arial"/>
-                <w:bCs/>
-              </w:rPr>
-            </w:pPr>
-            <w:r>
-              <w:rPr>
-                <w:rFonts w:ascii="Arial" w:hAnsi="Arial" w:cs="Arial"/>
-                <w:bCs/>
-              </w:rPr>
-              <w:t>Respondent exchanges Form E</w:t>
-            </w:r>
-          </w:p>
-        </w:tc>
-      </w:tr>
-    </w:tbl>
-    <w:p>
-      <w:pPr>
-        <w:spacing w:after="400" w:line="360" w:lineRule="auto"/>
-        <w:rPr>
-          <w:rFonts w:ascii="Arial" w:hAnsi="Arial" w:cs="Arial"/>
-          <w:b/>
-          <w:u w:val="single"/>
-        </w:rPr>
-      </w:pPr>
+        <w:t>STATEMENT OF ISSUES</w:t>
+      </w:r>
     </w:p>
     <w:p>
       <w:pPr>
-        <w:rPr>
-          <w:rFonts w:ascii="Arial" w:hAnsi="Arial" w:cs="Arial"/>
-          <w:b/>
-          <w:u w:val="single"/>
-        </w:rPr>
-      </w:pPr>
-      <w:r>
-        <w:rPr>
-          <w:rFonts w:ascii="Arial" w:hAnsi="Arial" w:cs="Arial"/>
-          <w:b/>
-          <w:u w:val="single"/>
-        </w:rPr>
-        <w:br w:type="page"/>
+        <w:numPr>
+          <w:ilvl w:val="0"/>
+          <w:numId w:val="9"/>
+        </w:numPr>
+        <w:spacing w:line="360" w:lineRule="auto"/>
+        <w:rPr>
+          <w:rFonts w:ascii="Arial" w:hAnsi="Arial" w:cs="Arial"/>
+        </w:rPr>
+      </w:pPr>
+      <w:r>
+        <w:rPr>
+          <w:rFonts w:ascii="Arial" w:hAnsi="Arial" w:cs="Arial"/>
+          <w:b/>
+          <w:bCs/>
+        </w:rPr>
+        <w:t>Reactive Disclosure &amp; Conduct:</w:t>
+      </w:r>
+      <w:r>
+        <w:rPr>
+          <w:rFonts w:ascii="Arial" w:hAnsi="Arial" w:cs="Arial"/>
+        </w:rPr>
+        <w:t xml:space="preserve"> That the Applicant has failed to provide full and frank disclosure, providing a sworn Form E (1 Dec) that explicitly denied cohabitation despite moving 18 days prior. Further omissions including a </w:t>
+      </w:r>
+      <w:r>
+        <w:rPr>
+          <w:rFonts w:ascii="Arial" w:hAnsi="Arial" w:cs="Arial"/>
+          <w:b/>
+          <w:bCs/>
+        </w:rPr>
+        <w:t>£1,767 ISA</w:t>
+      </w:r>
+      <w:r>
+        <w:rPr>
+          <w:rFonts w:ascii="Arial" w:hAnsi="Arial" w:cs="Arial"/>
+        </w:rPr>
+        <w:t xml:space="preserve"> and </w:t>
+      </w:r>
+      <w:r>
+        <w:rPr>
+          <w:rFonts w:ascii="Arial" w:hAnsi="Arial" w:cs="Arial"/>
+          <w:b/>
+          <w:bCs/>
+        </w:rPr>
+        <w:t>investment income</w:t>
+      </w:r>
+      <w:r>
+        <w:rPr>
+          <w:rFonts w:ascii="Arial" w:hAnsi="Arial" w:cs="Arial"/>
+        </w:rPr>
+        <w:t xml:space="preserve"> were only corrected on 30 Dec following Respondent’s challenges.</w:t>
       </w:r>
     </w:p>
     <w:p>
       <w:pPr>
-        <w:spacing w:after="400" w:line="360" w:lineRule="auto"/>
-      </w:pPr>
-      <w:r>
-        <w:rPr>
-          <w:rFonts w:ascii="Arial" w:hAnsi="Arial" w:cs="Arial"/>
-          <w:b/>
-          <w:u w:val="single"/>
-        </w:rPr>
-        <w:lastRenderedPageBreak/>
-        <w:t>STATEMENT OF ISSUES</w:t>
+        <w:numPr>
+          <w:ilvl w:val="0"/>
+          <w:numId w:val="9"/>
+        </w:numPr>
+        <w:spacing w:line="360" w:lineRule="auto"/>
+        <w:rPr>
+          <w:rFonts w:ascii="Arial" w:hAnsi="Arial" w:cs="Arial"/>
+        </w:rPr>
+      </w:pPr>
+      <w:r>
+        <w:rPr>
+          <w:rFonts w:ascii="Arial" w:hAnsi="Arial" w:cs="Arial"/>
+          <w:b/>
+          <w:bCs/>
+        </w:rPr>
+        <w:t>Lack of Financial Need:</w:t>
+      </w:r>
+      <w:r>
+        <w:rPr>
+          <w:rFonts w:ascii="Arial" w:hAnsi="Arial" w:cs="Arial"/>
+        </w:rPr>
+        <w:t xml:space="preserve"> That the Applicant’s own figures demonstrate she is self-sufficient with a </w:t>
+      </w:r>
+      <w:r>
+        <w:rPr>
+          <w:rFonts w:ascii="Arial" w:hAnsi="Arial" w:cs="Arial"/>
+          <w:b/>
+          <w:bCs/>
+        </w:rPr>
+        <w:t>£1,029.43 monthly surplus</w:t>
+      </w:r>
+      <w:r>
+        <w:rPr>
+          <w:rFonts w:ascii="Arial" w:hAnsi="Arial" w:cs="Arial"/>
+        </w:rPr>
+        <w:t>. Her needs are further met by a cohabiting partner earning £27,000, rendering any claim on the Respondent’s pension unnecessary.</w:t>
       </w:r>
     </w:p>
     <w:p>
       <w:pPr>
-        <w:pStyle w:val="ListParagraph"/>
         <w:numPr>
           <w:ilvl w:val="0"/>
-          <w:numId w:val="8"/>
+          <w:numId w:val="9"/>
         </w:numPr>
         <w:spacing w:line="360" w:lineRule="auto"/>
-        <w:ind w:left="426" w:hanging="426"/>
-        <w:rPr>
-          <w:rFonts w:ascii="Arial" w:hAnsi="Arial" w:cs="Arial"/>
-        </w:rPr>
-      </w:pPr>
-      <w:r>
-        <w:rPr>
-          <w:rFonts w:ascii="Arial" w:hAnsi="Arial" w:cs="Arial"/>
-        </w:rPr>
-        <w:t>That t</w:t>
-      </w:r>
-      <w:r>
-        <w:rPr>
-          <w:rFonts w:ascii="Arial" w:hAnsi="Arial" w:cs="Arial"/>
-        </w:rPr>
-        <w:t>he</w:t>
-      </w:r>
-      <w:r>
-        <w:rPr>
-          <w:rFonts w:ascii="Arial" w:hAnsi="Arial" w:cs="Arial"/>
-        </w:rPr>
-        <w:t xml:space="preserve"> Applicant has not given a full financial statement and has failed to disclose assets including property abroad, investments and cash assets.</w:t>
+        <w:rPr>
+          <w:rFonts w:ascii="Arial" w:hAnsi="Arial" w:cs="Arial"/>
+        </w:rPr>
+      </w:pPr>
+      <w:r>
+        <w:rPr>
+          <w:rFonts w:ascii="Arial" w:hAnsi="Arial" w:cs="Arial"/>
+          <w:b/>
+          <w:bCs/>
+        </w:rPr>
+        <w:t>Non-Matrimonial Assets:</w:t>
+      </w:r>
+      <w:r>
+        <w:rPr>
+          <w:rFonts w:ascii="Arial" w:hAnsi="Arial" w:cs="Arial"/>
+        </w:rPr>
+        <w:t xml:space="preserve"> That circa </w:t>
+      </w:r>
+      <w:r>
+        <w:rPr>
+          <w:rFonts w:ascii="Arial" w:hAnsi="Arial" w:cs="Arial"/>
+          <w:b/>
+          <w:bCs/>
+        </w:rPr>
+        <w:t>£130k</w:t>
+      </w:r>
+      <w:r>
+        <w:rPr>
+          <w:rFonts w:ascii="Arial" w:hAnsi="Arial" w:cs="Arial"/>
+        </w:rPr>
+        <w:t xml:space="preserve"> of the Respondent’s pensions are pre-marital assets with no marital contributions. Under </w:t>
+      </w:r>
+      <w:r>
+        <w:rPr>
+          <w:rFonts w:ascii="Arial" w:hAnsi="Arial" w:cs="Arial"/>
+          <w:i/>
+          <w:iCs/>
+        </w:rPr>
+        <w:t>Standish v Standish [2025]</w:t>
+      </w:r>
+      <w:r>
+        <w:rPr>
+          <w:rFonts w:ascii="Arial" w:hAnsi="Arial" w:cs="Arial"/>
+        </w:rPr>
+        <w:t>, these are non-matrimonial and excluded from the sharing principle.</w:t>
       </w:r>
     </w:p>
     <w:p>
       <w:pPr>
-        <w:pStyle w:val="ListParagraph"/>
         <w:numPr>
           <w:ilvl w:val="0"/>
-          <w:numId w:val="8"/>
+          <w:numId w:val="9"/>
         </w:numPr>
         <w:spacing w:line="360" w:lineRule="auto"/>
-        <w:ind w:left="426" w:hanging="426"/>
-        <w:rPr>
-          <w:rFonts w:ascii="Arial" w:hAnsi="Arial" w:cs="Arial"/>
-        </w:rPr>
-      </w:pPr>
-      <w:r>
-        <w:rPr>
-          <w:rFonts w:ascii="Arial" w:hAnsi="Arial" w:cs="Arial"/>
-        </w:rPr>
-        <w:t>That the Applicant has not fully disclosed the nature of her cohabitation with Mr Terry Thorne.</w:t>
+        <w:rPr>
+          <w:rFonts w:ascii="Arial" w:hAnsi="Arial" w:cs="Arial"/>
+        </w:rPr>
+      </w:pPr>
+      <w:r>
+        <w:rPr>
+          <w:rFonts w:ascii="Arial" w:hAnsi="Arial" w:cs="Arial"/>
+          <w:b/>
+          <w:bCs/>
+        </w:rPr>
+        <w:t>Negative Matrimonial Pot:</w:t>
+      </w:r>
+      <w:r>
+        <w:rPr>
+          <w:rFonts w:ascii="Arial" w:hAnsi="Arial" w:cs="Arial"/>
+        </w:rPr>
+        <w:t xml:space="preserve"> That there is significant marital debt of </w:t>
+      </w:r>
+      <w:r>
+        <w:rPr>
+          <w:rFonts w:ascii="Arial" w:hAnsi="Arial" w:cs="Arial"/>
+          <w:b/>
+          <w:bCs/>
+        </w:rPr>
+        <w:t>£68,952.80</w:t>
+      </w:r>
+      <w:r>
+        <w:rPr>
+          <w:rFonts w:ascii="Arial" w:hAnsi="Arial" w:cs="Arial"/>
+        </w:rPr>
+        <w:t xml:space="preserve"> borne solely by the Respondent. After accounting for all assets, the net matrimonial pot is </w:t>
+      </w:r>
+      <w:r>
+        <w:rPr>
+          <w:rFonts w:ascii="Arial" w:hAnsi="Arial" w:cs="Arial"/>
+          <w:b/>
+          <w:bCs/>
+        </w:rPr>
+        <w:t>negative</w:t>
+      </w:r>
+      <w:r>
+        <w:rPr>
+          <w:rFonts w:ascii="Arial" w:hAnsi="Arial" w:cs="Arial"/>
+        </w:rPr>
+        <w:t>, leaving no surplus for division.</w:t>
       </w:r>
     </w:p>
     <w:p>
       <w:pPr>
-        <w:pStyle w:val="ListParagraph"/>
         <w:numPr>
           <w:ilvl w:val="0"/>
-          <w:numId w:val="8"/>
+          <w:numId w:val="9"/>
         </w:numPr>
         <w:spacing w:line="360" w:lineRule="auto"/>
-        <w:ind w:left="426" w:hanging="426"/>
-        <w:rPr>
-          <w:rFonts w:ascii="Arial" w:hAnsi="Arial" w:cs="Arial"/>
-        </w:rPr>
-      </w:pPr>
-      <w:r>
-        <w:rPr>
-          <w:rFonts w:ascii="Arial" w:hAnsi="Arial" w:cs="Arial"/>
-        </w:rPr>
-        <w:t>That circa £130k of the Respondent’s pensions are pre-marital assets with no marital contributions.  Under Standish v Standish, these are non-matrimonial and excluded from the sharing principle.</w:t>
+        <w:rPr>
+          <w:rFonts w:ascii="Arial" w:hAnsi="Arial" w:cs="Arial"/>
+        </w:rPr>
+      </w:pPr>
+      <w:r>
+        <w:rPr>
+          <w:rFonts w:ascii="Arial" w:hAnsi="Arial" w:cs="Arial"/>
+          <w:b/>
+          <w:bCs/>
+        </w:rPr>
+        <w:lastRenderedPageBreak/>
+        <w:t>Earning Capacity (Respondent):</w:t>
+      </w:r>
+      <w:r>
+        <w:rPr>
+          <w:rFonts w:ascii="Arial" w:hAnsi="Arial" w:cs="Arial"/>
+        </w:rPr>
+        <w:t xml:space="preserve"> That the Respondent (51) has </w:t>
+      </w:r>
+      <w:r>
+        <w:rPr>
+          <w:rFonts w:ascii="Arial" w:hAnsi="Arial" w:cs="Arial"/>
+          <w:b/>
+          <w:bCs/>
+        </w:rPr>
+        <w:t>zero earning capacity</w:t>
+      </w:r>
+      <w:r>
+        <w:rPr>
+          <w:rFonts w:ascii="Arial" w:hAnsi="Arial" w:cs="Arial"/>
+        </w:rPr>
+        <w:t xml:space="preserve"> due to a 10-year SHPO and LCW status. He cannot rebuild his pension and requires it to avoid future state-dependency.</w:t>
       </w:r>
     </w:p>
     <w:p>
       <w:pPr>
-        <w:pStyle w:val="ListParagraph"/>
         <w:numPr>
           <w:ilvl w:val="0"/>
-          <w:numId w:val="8"/>
+          <w:numId w:val="9"/>
         </w:numPr>
         <w:spacing w:line="360" w:lineRule="auto"/>
-        <w:ind w:left="426" w:hanging="426"/>
-        <w:rPr>
-          <w:rFonts w:ascii="Arial" w:hAnsi="Arial" w:cs="Arial"/>
-        </w:rPr>
-      </w:pPr>
-      <w:r>
-        <w:rPr>
-          <w:rFonts w:ascii="Arial" w:hAnsi="Arial" w:cs="Arial"/>
-        </w:rPr>
-        <w:t>That there is significant</w:t>
-      </w:r>
-      <w:r>
-        <w:rPr>
-          <w:rFonts w:ascii="Arial" w:hAnsi="Arial" w:cs="Arial"/>
-        </w:rPr>
-        <w:t xml:space="preserve"> marital debt of £69</w:t>
-      </w:r>
-      <w:r>
-        <w:rPr>
-          <w:rFonts w:ascii="Arial" w:hAnsi="Arial" w:cs="Arial"/>
-        </w:rPr>
-        <w:t>k</w:t>
-      </w:r>
-      <w:r>
-        <w:rPr>
-          <w:rFonts w:ascii="Arial" w:hAnsi="Arial" w:cs="Arial"/>
-        </w:rPr>
-        <w:t xml:space="preserve"> borne solely by the Respondent</w:t>
-      </w:r>
-      <w:r>
-        <w:rPr>
-          <w:rFonts w:ascii="Arial" w:hAnsi="Arial" w:cs="Arial"/>
-        </w:rPr>
-        <w:t>,</w:t>
-      </w:r>
-      <w:r>
-        <w:rPr>
-          <w:rFonts w:ascii="Arial" w:hAnsi="Arial" w:cs="Arial"/>
-        </w:rPr>
-        <w:t xml:space="preserve"> bringing the net ma</w:t>
-      </w:r>
-      <w:r>
-        <w:rPr>
-          <w:rFonts w:ascii="Arial" w:hAnsi="Arial" w:cs="Arial"/>
-        </w:rPr>
-        <w:t>trimonial</w:t>
-      </w:r>
-      <w:r>
-        <w:rPr>
-          <w:rFonts w:ascii="Arial" w:hAnsi="Arial" w:cs="Arial"/>
-        </w:rPr>
-        <w:t xml:space="preserve"> pot to negative </w:t>
-      </w:r>
-      <w:r>
-        <w:rPr>
-          <w:rFonts w:ascii="Arial" w:hAnsi="Arial" w:cs="Arial"/>
-        </w:rPr>
-        <w:t>£37k</w:t>
-      </w:r>
-      <w:r>
-        <w:rPr>
-          <w:rFonts w:ascii="Arial" w:hAnsi="Arial" w:cs="Arial"/>
-        </w:rPr>
-        <w:t>.</w:t>
-      </w:r>
-      <w:r>
-        <w:rPr>
-          <w:rFonts w:ascii="Arial" w:hAnsi="Arial" w:cs="Arial"/>
-        </w:rPr>
-        <w:t xml:space="preserve">  There is no surplus to share.</w:t>
+        <w:rPr>
+          <w:rFonts w:ascii="Arial" w:hAnsi="Arial" w:cs="Arial"/>
+        </w:rPr>
+      </w:pPr>
+      <w:r>
+        <w:rPr>
+          <w:rFonts w:ascii="Arial" w:hAnsi="Arial" w:cs="Arial"/>
+          <w:b/>
+          <w:bCs/>
+        </w:rPr>
+        <w:t>Earning Capacity (Applicant):</w:t>
+      </w:r>
+      <w:r>
+        <w:rPr>
+          <w:rFonts w:ascii="Arial" w:hAnsi="Arial" w:cs="Arial"/>
+        </w:rPr>
+        <w:t xml:space="preserve"> That the Applicant (35) is in full-time employment with no debt and </w:t>
+      </w:r>
+      <w:r>
+        <w:rPr>
+          <w:rFonts w:ascii="Arial" w:hAnsi="Arial" w:cs="Arial"/>
+          <w:b/>
+          <w:bCs/>
+        </w:rPr>
+        <w:t>32 years</w:t>
+      </w:r>
+      <w:r>
+        <w:rPr>
+          <w:rFonts w:ascii="Arial" w:hAnsi="Arial" w:cs="Arial"/>
+        </w:rPr>
+        <w:t xml:space="preserve"> to build her own pension provision.</w:t>
       </w:r>
     </w:p>
     <w:p>
       <w:pPr>
-        <w:pStyle w:val="ListParagraph"/>
         <w:numPr>
           <w:ilvl w:val="0"/>
-          <w:numId w:val="8"/>
+          <w:numId w:val="9"/>
         </w:numPr>
         <w:spacing w:line="360" w:lineRule="auto"/>
-        <w:ind w:left="426" w:hanging="426"/>
-        <w:rPr>
-          <w:rFonts w:ascii="Arial" w:hAnsi="Arial" w:cs="Arial"/>
-        </w:rPr>
-      </w:pPr>
-      <w:r>
-        <w:rPr>
-          <w:rFonts w:ascii="Arial" w:hAnsi="Arial" w:cs="Arial"/>
-        </w:rPr>
-        <w:t>That t</w:t>
-      </w:r>
-      <w:r>
-        <w:rPr>
-          <w:rFonts w:ascii="Arial" w:hAnsi="Arial" w:cs="Arial"/>
-        </w:rPr>
-        <w:t xml:space="preserve">he Respondent (51) has </w:t>
-      </w:r>
-      <w:r>
-        <w:rPr>
-          <w:rFonts w:ascii="Arial" w:hAnsi="Arial" w:cs="Arial"/>
-        </w:rPr>
-        <w:t xml:space="preserve">very limited </w:t>
-      </w:r>
-      <w:r>
-        <w:rPr>
-          <w:rFonts w:ascii="Arial" w:hAnsi="Arial" w:cs="Arial"/>
-        </w:rPr>
-        <w:t>earning capacity until age 59 due to SHPO restrictions</w:t>
-      </w:r>
-      <w:r>
-        <w:rPr>
-          <w:rFonts w:ascii="Arial" w:hAnsi="Arial" w:cs="Arial"/>
-        </w:rPr>
-        <w:t xml:space="preserve"> a</w:t>
-      </w:r>
-      <w:r>
-        <w:rPr>
-          <w:rFonts w:ascii="Arial" w:hAnsi="Arial" w:cs="Arial"/>
-        </w:rPr>
-        <w:t>nd cannot rebuild his pension.</w:t>
-      </w:r>
-    </w:p>
-    <w:p>
-      <w:pPr>
-        <w:pStyle w:val="ListParagraph"/>
-        <w:numPr>
-          <w:ilvl w:val="0"/>
-          <w:numId w:val="8"/>
-        </w:numPr>
-        <w:spacing w:line="360" w:lineRule="auto"/>
-        <w:ind w:left="426" w:hanging="426"/>
-        <w:rPr>
-          <w:rFonts w:ascii="Arial" w:hAnsi="Arial" w:cs="Arial"/>
-        </w:rPr>
-      </w:pPr>
-      <w:r>
-        <w:rPr>
-          <w:rFonts w:ascii="Arial" w:hAnsi="Arial" w:cs="Arial"/>
-        </w:rPr>
-        <w:t>That t</w:t>
-      </w:r>
-      <w:r>
-        <w:rPr>
-          <w:rFonts w:ascii="Arial" w:hAnsi="Arial" w:cs="Arial"/>
-        </w:rPr>
-        <w:t>he Applicant (35) has full earning capacity, no debt, and 32 years to build her own pension.</w:t>
+        <w:rPr>
+          <w:rFonts w:ascii="Arial" w:hAnsi="Arial" w:cs="Arial"/>
+        </w:rPr>
+      </w:pPr>
+      <w:r>
+        <w:rPr>
+          <w:rFonts w:ascii="Arial" w:hAnsi="Arial" w:cs="Arial"/>
+          <w:b/>
+          <w:bCs/>
+        </w:rPr>
+        <w:t>Unfairness of Pension Share:</w:t>
+      </w:r>
+      <w:r>
+        <w:rPr>
+          <w:rFonts w:ascii="Arial" w:hAnsi="Arial" w:cs="Arial"/>
+        </w:rPr>
+        <w:t xml:space="preserve"> That awarding a pension share to an Applicant with a significant income surplus from a Respondent who is permanently excluded from the </w:t>
+      </w:r>
+      <w:proofErr w:type="spellStart"/>
+      <w:r>
+        <w:rPr>
+          <w:rFonts w:ascii="Arial" w:hAnsi="Arial" w:cs="Arial"/>
+        </w:rPr>
+        <w:t>labor</w:t>
+      </w:r>
+      <w:proofErr w:type="spellEnd"/>
+      <w:r>
+        <w:rPr>
+          <w:rFonts w:ascii="Arial" w:hAnsi="Arial" w:cs="Arial"/>
+        </w:rPr>
+        <w:t xml:space="preserve"> market would be a gross departure from the "needs" principle.</w:t>
       </w:r>
     </w:p>
     <w:p>
@@ -1724,6 +1044,119 @@
     </w:lvl>
   </w:abstractNum>
   <w:abstractNum w:abstractNumId="6" w15:restartNumberingAfterBreak="0">
+    <w:nsid w:val="5BAA5C0C"/>
+    <w:multiLevelType w:val="multilevel"/>
+    <w:tmpl w:val="1B84DD04"/>
+    <w:lvl w:ilvl="0">
+      <w:start w:val="1"/>
+      <w:numFmt w:val="decimal"/>
+      <w:lvlText w:val="%1."/>
+      <w:lvlJc w:val="left"/>
+      <w:pPr>
+        <w:tabs>
+          <w:tab w:val="num" w:pos="720"/>
+        </w:tabs>
+        <w:ind w:left="720" w:hanging="360"/>
+      </w:pPr>
+    </w:lvl>
+    <w:lvl w:ilvl="1" w:tentative="1">
+      <w:start w:val="1"/>
+      <w:numFmt w:val="decimal"/>
+      <w:lvlText w:val="%2."/>
+      <w:lvlJc w:val="left"/>
+      <w:pPr>
+        <w:tabs>
+          <w:tab w:val="num" w:pos="1440"/>
+        </w:tabs>
+        <w:ind w:left="1440" w:hanging="360"/>
+      </w:pPr>
+    </w:lvl>
+    <w:lvl w:ilvl="2" w:tentative="1">
+      <w:start w:val="1"/>
+      <w:numFmt w:val="decimal"/>
+      <w:lvlText w:val="%3."/>
+      <w:lvlJc w:val="left"/>
+      <w:pPr>
+        <w:tabs>
+          <w:tab w:val="num" w:pos="2160"/>
+        </w:tabs>
+        <w:ind w:left="2160" w:hanging="360"/>
+      </w:pPr>
+    </w:lvl>
+    <w:lvl w:ilvl="3" w:tentative="1">
+      <w:start w:val="1"/>
+      <w:numFmt w:val="decimal"/>
+      <w:lvlText w:val="%4."/>
+      <w:lvlJc w:val="left"/>
+      <w:pPr>
+        <w:tabs>
+          <w:tab w:val="num" w:pos="2880"/>
+        </w:tabs>
+        <w:ind w:left="2880" w:hanging="360"/>
+      </w:pPr>
+    </w:lvl>
+    <w:lvl w:ilvl="4" w:tentative="1">
+      <w:start w:val="1"/>
+      <w:numFmt w:val="decimal"/>
+      <w:lvlText w:val="%5."/>
+      <w:lvlJc w:val="left"/>
+      <w:pPr>
+        <w:tabs>
+          <w:tab w:val="num" w:pos="3600"/>
+        </w:tabs>
+        <w:ind w:left="3600" w:hanging="360"/>
+      </w:pPr>
+    </w:lvl>
+    <w:lvl w:ilvl="5" w:tentative="1">
+      <w:start w:val="1"/>
+      <w:numFmt w:val="decimal"/>
+      <w:lvlText w:val="%6."/>
+      <w:lvlJc w:val="left"/>
+      <w:pPr>
+        <w:tabs>
+          <w:tab w:val="num" w:pos="4320"/>
+        </w:tabs>
+        <w:ind w:left="4320" w:hanging="360"/>
+      </w:pPr>
+    </w:lvl>
+    <w:lvl w:ilvl="6" w:tentative="1">
+      <w:start w:val="1"/>
+      <w:numFmt w:val="decimal"/>
+      <w:lvlText w:val="%7."/>
+      <w:lvlJc w:val="left"/>
+      <w:pPr>
+        <w:tabs>
+          <w:tab w:val="num" w:pos="5040"/>
+        </w:tabs>
+        <w:ind w:left="5040" w:hanging="360"/>
+      </w:pPr>
+    </w:lvl>
+    <w:lvl w:ilvl="7" w:tentative="1">
+      <w:start w:val="1"/>
+      <w:numFmt w:val="decimal"/>
+      <w:lvlText w:val="%8."/>
+      <w:lvlJc w:val="left"/>
+      <w:pPr>
+        <w:tabs>
+          <w:tab w:val="num" w:pos="5760"/>
+        </w:tabs>
+        <w:ind w:left="5760" w:hanging="360"/>
+      </w:pPr>
+    </w:lvl>
+    <w:lvl w:ilvl="8" w:tentative="1">
+      <w:start w:val="1"/>
+      <w:numFmt w:val="decimal"/>
+      <w:lvlText w:val="%9."/>
+      <w:lvlJc w:val="left"/>
+      <w:pPr>
+        <w:tabs>
+          <w:tab w:val="num" w:pos="6480"/>
+        </w:tabs>
+        <w:ind w:left="6480" w:hanging="360"/>
+      </w:pPr>
+    </w:lvl>
+  </w:abstractNum>
+  <w:abstractNum w:abstractNumId="7" w15:restartNumberingAfterBreak="0">
     <w:nsid w:val="65C20613"/>
     <w:multiLevelType w:val="hybridMultilevel"/>
     <w:tmpl w:val="4EA6C436"/>
@@ -1809,7 +1242,7 @@
       </w:pPr>
     </w:lvl>
   </w:abstractNum>
-  <w:abstractNum w:abstractNumId="7" w15:restartNumberingAfterBreak="0">
+  <w:abstractNum w:abstractNumId="8" w15:restartNumberingAfterBreak="0">
     <w:nsid w:val="6E6C644F"/>
     <w:multiLevelType w:val="hybridMultilevel"/>
     <w:tmpl w:val="E5C092CA"/>
@@ -1905,7 +1338,7 @@
     <w:abstractNumId w:val="2"/>
   </w:num>
   <w:num w:numId="4" w16cid:durableId="822157683">
-    <w:abstractNumId w:val="6"/>
+    <w:abstractNumId w:val="7"/>
   </w:num>
   <w:num w:numId="5" w16cid:durableId="502399008">
     <w:abstractNumId w:val="0"/>
@@ -1914,10 +1347,13 @@
     <w:abstractNumId w:val="5"/>
   </w:num>
   <w:num w:numId="7" w16cid:durableId="712312888">
-    <w:abstractNumId w:val="7"/>
+    <w:abstractNumId w:val="8"/>
   </w:num>
   <w:num w:numId="8" w16cid:durableId="120660241">
     <w:abstractNumId w:val="3"/>
+  </w:num>
+  <w:num w:numId="9" w16cid:durableId="1210992579">
+    <w:abstractNumId w:val="6"/>
   </w:num>
 </w:numbering>
 </file>
@@ -2326,7 +1762,6 @@
   <w:style w:type="character" w:default="1" w:styleId="DefaultParagraphFont">
     <w:name w:val="Default Paragraph Font"/>
     <w:uiPriority w:val="1"/>
-    <w:semiHidden/>
     <w:unhideWhenUsed/>
   </w:style>
   <w:style w:type="table" w:default="1" w:styleId="TableNormal">

</xml_diff>